<commit_message>
Added MST Marks calculation logic
</commit_message>
<xml_diff>
--- a/Software_Requirement_Specification.docx
+++ b/Software_Requirement_Specification.docx
@@ -24,7 +24,7 @@
     <w:p>
       <w:r>
         <w:pict w14:anchorId="7673EAA8">
-          <v:rect id="_x0000_i1025" style="width:0;height:1.5pt" o:hralign="center" o:hrstd="t" o:hr="t" fillcolor="#a0a0a0" stroked="f"/>
+          <v:rect id="_x0000_i1364" style="width:0;height:1.5pt" o:hralign="center" o:hrstd="t" o:hr="t" fillcolor="#a0a0a0" stroked="f"/>
         </w:pict>
       </w:r>
     </w:p>
@@ -83,8 +83,27 @@
           <w:szCs w:val="24"/>
         </w:rPr>
         <w:pict w14:anchorId="57FE305B">
-          <v:rect id="_x0000_i1026" style="width:0;height:1.5pt" o:hralign="center" o:hrstd="t" o:hr="t" fillcolor="#a0a0a0" stroked="f"/>
+          <v:rect id="_x0000_i1365" style="width:0;height:1.5pt" o:hralign="center" o:hrstd="t" o:hr="t" fillcolor="#a0a0a0" stroked="f"/>
         </w:pict>
+      </w:r>
+    </w:p>
+    <w:p>
+      <w:pPr>
+        <w:rPr>
+          <w:b/>
+          <w:bCs/>
+          <w:sz w:val="32"/>
+          <w:szCs w:val="32"/>
+        </w:rPr>
+      </w:pPr>
+      <w:r>
+        <w:rPr>
+          <w:b/>
+          <w:bCs/>
+          <w:sz w:val="32"/>
+          <w:szCs w:val="32"/>
+        </w:rPr>
+        <w:t>1. Introduction</w:t>
       </w:r>
     </w:p>
     <w:p>
@@ -103,25 +122,6 @@
           <w:sz w:val="28"/>
           <w:szCs w:val="28"/>
         </w:rPr>
-        <w:t>1. Introduction</w:t>
-      </w:r>
-    </w:p>
-    <w:p>
-      <w:pPr>
-        <w:rPr>
-          <w:b/>
-          <w:bCs/>
-          <w:sz w:val="24"/>
-          <w:szCs w:val="24"/>
-        </w:rPr>
-      </w:pPr>
-      <w:r>
-        <w:rPr>
-          <w:b/>
-          <w:bCs/>
-          <w:sz w:val="24"/>
-          <w:szCs w:val="24"/>
-        </w:rPr>
         <w:t>1.1 Purpose</w:t>
       </w:r>
     </w:p>
@@ -154,73 +154,6 @@
           <w:szCs w:val="24"/>
         </w:rPr>
         <w:t>. This project is a Python-based application designed to simplify the process of calculating student attendance, lab attendance, assignment marks, quiz scores, and Continuous Assessment (CW) scores. The results are exported in Excel format for easy record-keeping and analysis.</w:t>
-      </w:r>
-    </w:p>
-    <w:p>
-      <w:pPr>
-        <w:rPr>
-          <w:b/>
-          <w:bCs/>
-        </w:rPr>
-      </w:pPr>
-      <w:r>
-        <w:rPr>
-          <w:b/>
-          <w:bCs/>
-        </w:rPr>
-        <w:t>1.2 Scope</w:t>
-      </w:r>
-    </w:p>
-    <w:p>
-      <w:r>
-        <w:t>The system is intended for use by educators to automate attendance and assessment score calculations based on customizable grading schemes. It will allow users to input data, apply a grading scheme, and generate final results in an Excel file. The application will be a desktop-based solution with a simple interface for user interaction.</w:t>
-      </w:r>
-    </w:p>
-    <w:p>
-      <w:pPr>
-        <w:rPr>
-          <w:b/>
-          <w:bCs/>
-        </w:rPr>
-      </w:pPr>
-      <w:r>
-        <w:rPr>
-          <w:b/>
-          <w:bCs/>
-        </w:rPr>
-        <w:t>1.3 Overview</w:t>
-      </w:r>
-    </w:p>
-    <w:p>
-      <w:pPr>
-        <w:rPr>
-          <w:sz w:val="24"/>
-          <w:szCs w:val="24"/>
-        </w:rPr>
-      </w:pPr>
-      <w:r>
-        <w:rPr>
-          <w:sz w:val="24"/>
-          <w:szCs w:val="24"/>
-        </w:rPr>
-        <w:t>This SRS document provides an overview of the system’s functional and non-functional requirements, use cases, and system features, as well as technical specifications such as software and hardware requirements.</w:t>
-      </w:r>
-    </w:p>
-    <w:p>
-      <w:pPr>
-        <w:rPr>
-          <w:sz w:val="24"/>
-          <w:szCs w:val="24"/>
-        </w:rPr>
-      </w:pPr>
-      <w:r>
-        <w:rPr>
-          <w:sz w:val="24"/>
-          <w:szCs w:val="24"/>
-        </w:rPr>
-        <w:pict w14:anchorId="4D9200AE">
-          <v:rect id="_x0000_i1027" style="width:0;height:1.5pt" o:hralign="center" o:hrstd="t" o:hr="t" fillcolor="#a0a0a0" stroked="f"/>
-        </w:pict>
       </w:r>
     </w:p>
     <w:p>
@@ -239,6 +172,81 @@
           <w:sz w:val="28"/>
           <w:szCs w:val="28"/>
         </w:rPr>
+        <w:t>1.2 Scope</w:t>
+      </w:r>
+    </w:p>
+    <w:p>
+      <w:r>
+        <w:t>The system is intended for use by educators to automate attendance and assessment score calculations based on customizable grading schemes. It will allow users to input data, apply a grading scheme, and generate final results in an Excel file. The application will be a desktop-based solution with a simple interface for user interaction.</w:t>
+      </w:r>
+    </w:p>
+    <w:p>
+      <w:pPr>
+        <w:rPr>
+          <w:b/>
+          <w:bCs/>
+          <w:sz w:val="28"/>
+          <w:szCs w:val="28"/>
+        </w:rPr>
+      </w:pPr>
+      <w:r>
+        <w:rPr>
+          <w:b/>
+          <w:bCs/>
+          <w:sz w:val="28"/>
+          <w:szCs w:val="28"/>
+        </w:rPr>
+        <w:t>1.3 Overview</w:t>
+      </w:r>
+    </w:p>
+    <w:p>
+      <w:pPr>
+        <w:rPr>
+          <w:sz w:val="24"/>
+          <w:szCs w:val="24"/>
+        </w:rPr>
+      </w:pPr>
+      <w:r>
+        <w:rPr>
+          <w:sz w:val="24"/>
+          <w:szCs w:val="24"/>
+        </w:rPr>
+        <w:t>This SRS document provides an overview of the system’s functional and non-functional requirements, use cases, and system features, as well as technical specifications such as software and hardware requirements.</w:t>
+      </w:r>
+    </w:p>
+    <w:p>
+      <w:pPr>
+        <w:rPr>
+          <w:sz w:val="24"/>
+          <w:szCs w:val="24"/>
+        </w:rPr>
+      </w:pPr>
+      <w:r>
+        <w:rPr>
+          <w:sz w:val="24"/>
+          <w:szCs w:val="24"/>
+        </w:rPr>
+        <w:pict w14:anchorId="4D9200AE">
+          <v:rect id="_x0000_i1366" style="width:0;height:1.5pt" o:hralign="center" o:hrstd="t" o:hr="t" fillcolor="#a0a0a0" stroked="f"/>
+        </w:pict>
+      </w:r>
+    </w:p>
+    <w:p>
+      <w:pPr>
+        <w:rPr>
+          <w:b/>
+          <w:bCs/>
+          <w:sz w:val="32"/>
+          <w:szCs w:val="32"/>
+        </w:rPr>
+      </w:pPr>
+      <w:r>
+        <w:rPr>
+          <w:b/>
+          <w:bCs/>
+          <w:sz w:val="32"/>
+          <w:szCs w:val="32"/>
+        </w:rPr>
         <w:t>2. System Description</w:t>
       </w:r>
     </w:p>
@@ -247,16 +255,16 @@
         <w:rPr>
           <w:b/>
           <w:bCs/>
-          <w:sz w:val="24"/>
-          <w:szCs w:val="24"/>
-        </w:rPr>
-      </w:pPr>
-      <w:r>
-        <w:rPr>
-          <w:b/>
-          <w:bCs/>
-          <w:sz w:val="24"/>
-          <w:szCs w:val="24"/>
+          <w:sz w:val="28"/>
+          <w:szCs w:val="28"/>
+        </w:rPr>
+      </w:pPr>
+      <w:r>
+        <w:rPr>
+          <w:b/>
+          <w:bCs/>
+          <w:sz w:val="28"/>
+          <w:szCs w:val="28"/>
         </w:rPr>
         <w:t>2.1 Product Functions</w:t>
       </w:r>
@@ -372,6 +380,7 @@
           <w:sz w:val="24"/>
           <w:szCs w:val="24"/>
         </w:rPr>
+        <w:lastRenderedPageBreak/>
         <w:t>Provide error handling for incorrect or missing data inputs.</w:t>
       </w:r>
     </w:p>
@@ -380,18 +389,17 @@
         <w:rPr>
           <w:b/>
           <w:bCs/>
-          <w:sz w:val="24"/>
-          <w:szCs w:val="24"/>
-        </w:rPr>
-      </w:pPr>
-      <w:r>
-        <w:rPr>
-          <w:b/>
-          <w:bCs/>
-          <w:sz w:val="24"/>
-          <w:szCs w:val="24"/>
-        </w:rPr>
-        <w:lastRenderedPageBreak/>
+          <w:sz w:val="28"/>
+          <w:szCs w:val="28"/>
+        </w:rPr>
+      </w:pPr>
+      <w:r>
+        <w:rPr>
+          <w:b/>
+          <w:bCs/>
+          <w:sz w:val="28"/>
+          <w:szCs w:val="28"/>
+        </w:rPr>
         <w:t>2.2 User Characteristics</w:t>
       </w:r>
     </w:p>
@@ -458,8 +466,27 @@
           <w:szCs w:val="24"/>
         </w:rPr>
         <w:pict w14:anchorId="7530E315">
-          <v:rect id="_x0000_i1028" style="width:0;height:1.5pt" o:hralign="center" o:hrstd="t" o:hr="t" fillcolor="#a0a0a0" stroked="f"/>
+          <v:rect id="_x0000_i1367" style="width:0;height:1.5pt" o:hralign="center" o:hrstd="t" o:hr="t" fillcolor="#a0a0a0" stroked="f"/>
         </w:pict>
+      </w:r>
+    </w:p>
+    <w:p>
+      <w:pPr>
+        <w:rPr>
+          <w:b/>
+          <w:bCs/>
+          <w:sz w:val="32"/>
+          <w:szCs w:val="32"/>
+        </w:rPr>
+      </w:pPr>
+      <w:r>
+        <w:rPr>
+          <w:b/>
+          <w:bCs/>
+          <w:sz w:val="32"/>
+          <w:szCs w:val="32"/>
+        </w:rPr>
+        <w:t>3. Functional Requirements</w:t>
       </w:r>
     </w:p>
     <w:p>
@@ -478,25 +505,6 @@
           <w:sz w:val="28"/>
           <w:szCs w:val="28"/>
         </w:rPr>
-        <w:t>3. Functional Requirements</w:t>
-      </w:r>
-    </w:p>
-    <w:p>
-      <w:pPr>
-        <w:rPr>
-          <w:b/>
-          <w:bCs/>
-          <w:sz w:val="24"/>
-          <w:szCs w:val="24"/>
-        </w:rPr>
-      </w:pPr>
-      <w:r>
-        <w:rPr>
-          <w:b/>
-          <w:bCs/>
-          <w:sz w:val="24"/>
-          <w:szCs w:val="24"/>
-        </w:rPr>
         <w:t>3.1 User Interface (UI)</w:t>
       </w:r>
     </w:p>
@@ -654,16 +662,16 @@
         <w:rPr>
           <w:b/>
           <w:bCs/>
-          <w:sz w:val="24"/>
-          <w:szCs w:val="24"/>
-        </w:rPr>
-      </w:pPr>
-      <w:r>
-        <w:rPr>
-          <w:b/>
-          <w:bCs/>
-          <w:sz w:val="24"/>
-          <w:szCs w:val="24"/>
+          <w:sz w:val="28"/>
+          <w:szCs w:val="28"/>
+        </w:rPr>
+      </w:pPr>
+      <w:r>
+        <w:rPr>
+          <w:b/>
+          <w:bCs/>
+          <w:sz w:val="28"/>
+          <w:szCs w:val="28"/>
         </w:rPr>
         <w:t>3.2 Attendance Calculation</w:t>
       </w:r>
@@ -720,16 +728,16 @@
         <w:rPr>
           <w:b/>
           <w:bCs/>
-          <w:sz w:val="24"/>
-          <w:szCs w:val="24"/>
-        </w:rPr>
-      </w:pPr>
-      <w:r>
-        <w:rPr>
-          <w:b/>
-          <w:bCs/>
-          <w:sz w:val="24"/>
-          <w:szCs w:val="24"/>
+          <w:sz w:val="28"/>
+          <w:szCs w:val="28"/>
+        </w:rPr>
+      </w:pPr>
+      <w:r>
+        <w:rPr>
+          <w:b/>
+          <w:bCs/>
+          <w:sz w:val="28"/>
+          <w:szCs w:val="28"/>
         </w:rPr>
         <w:t>3.3 Lab Attendance Calculation</w:t>
       </w:r>
@@ -786,16 +794,16 @@
         <w:rPr>
           <w:b/>
           <w:bCs/>
-          <w:sz w:val="24"/>
-          <w:szCs w:val="24"/>
-        </w:rPr>
-      </w:pPr>
-      <w:r>
-        <w:rPr>
-          <w:b/>
-          <w:bCs/>
-          <w:sz w:val="24"/>
-          <w:szCs w:val="24"/>
+          <w:sz w:val="28"/>
+          <w:szCs w:val="28"/>
+        </w:rPr>
+      </w:pPr>
+      <w:r>
+        <w:rPr>
+          <w:b/>
+          <w:bCs/>
+          <w:sz w:val="28"/>
+          <w:szCs w:val="28"/>
         </w:rPr>
         <w:t>3.4 Assignment &amp; Quiz Score Calculation</w:t>
       </w:r>
@@ -908,16 +916,16 @@
         <w:rPr>
           <w:b/>
           <w:bCs/>
-          <w:sz w:val="24"/>
-          <w:szCs w:val="24"/>
-        </w:rPr>
-      </w:pPr>
-      <w:r>
-        <w:rPr>
-          <w:b/>
-          <w:bCs/>
-          <w:sz w:val="24"/>
-          <w:szCs w:val="24"/>
+          <w:sz w:val="28"/>
+          <w:szCs w:val="28"/>
+        </w:rPr>
+      </w:pPr>
+      <w:r>
+        <w:rPr>
+          <w:b/>
+          <w:bCs/>
+          <w:sz w:val="28"/>
+          <w:szCs w:val="28"/>
         </w:rPr>
         <w:t>3.5 Continuous Assessment Calculation</w:t>
       </w:r>
@@ -938,6 +946,7 @@
           <w:sz w:val="24"/>
           <w:szCs w:val="24"/>
         </w:rPr>
+        <w:lastRenderedPageBreak/>
         <w:t>The system should calculate Continuous Assessment (CW) scores by combining attendance, lab attendance, assignment, and quiz scores using user-defined weights.</w:t>
       </w:r>
     </w:p>
@@ -957,25 +966,151 @@
           <w:sz w:val="24"/>
           <w:szCs w:val="24"/>
         </w:rPr>
-        <w:lastRenderedPageBreak/>
         <w:t>Example weight distribution: 20% attendance, 10% lab attendance, 35% assignments, 35% quizzes.</w:t>
       </w:r>
     </w:p>
     <w:p>
       <w:pPr>
-        <w:rPr>
-          <w:b/>
-          <w:bCs/>
-          <w:sz w:val="24"/>
-          <w:szCs w:val="24"/>
-        </w:rPr>
-      </w:pPr>
-      <w:r>
-        <w:rPr>
-          <w:b/>
-          <w:bCs/>
-          <w:sz w:val="24"/>
-          <w:szCs w:val="24"/>
+        <w:numPr>
+          <w:ilvl w:val="0"/>
+          <w:numId w:val="7"/>
+        </w:numPr>
+        <w:rPr>
+          <w:sz w:val="24"/>
+          <w:szCs w:val="24"/>
+        </w:rPr>
+      </w:pPr>
+      <w:r>
+        <w:rPr>
+          <w:sz w:val="24"/>
+          <w:szCs w:val="24"/>
+        </w:rPr>
+        <w:t>CW scores are calculated using user-defined weights</w:t>
+      </w:r>
+    </w:p>
+    <w:p>
+      <w:pPr>
+        <w:numPr>
+          <w:ilvl w:val="0"/>
+          <w:numId w:val="7"/>
+        </w:numPr>
+        <w:rPr>
+          <w:sz w:val="24"/>
+          <w:szCs w:val="24"/>
+        </w:rPr>
+      </w:pPr>
+      <w:r>
+        <w:rPr>
+          <w:sz w:val="24"/>
+          <w:szCs w:val="24"/>
+        </w:rPr>
+        <w:t>Formula:</w:t>
+      </w:r>
+    </w:p>
+    <w:p>
+      <w:pPr>
+        <w:ind w:left="720"/>
+        <w:rPr>
+          <w:sz w:val="24"/>
+          <w:szCs w:val="24"/>
+        </w:rPr>
+      </w:pPr>
+      <w:r>
+        <w:rPr>
+          <w:sz w:val="24"/>
+          <w:szCs w:val="24"/>
+        </w:rPr>
+        <w:t>CW=(Attendance×</w:t>
+      </w:r>
+      <w:proofErr w:type="gramStart"/>
+      <w:r>
+        <w:rPr>
+          <w:sz w:val="24"/>
+          <w:szCs w:val="24"/>
+        </w:rPr>
+        <w:t>WeightAttendance​)+</w:t>
+      </w:r>
+      <w:proofErr w:type="gramEnd"/>
+      <w:r>
+        <w:rPr>
+          <w:sz w:val="24"/>
+          <w:szCs w:val="24"/>
+        </w:rPr>
+        <w:t>(Lab Attendance×WeightLab​)+(Assignment×WeightAssignment​)+(Quiz×WeightQuiz​)</w:t>
+      </w:r>
+    </w:p>
+    <w:p>
+      <w:pPr>
+        <w:ind w:left="720"/>
+        <w:rPr>
+          <w:sz w:val="24"/>
+          <w:szCs w:val="24"/>
+        </w:rPr>
+      </w:pPr>
+      <w:r>
+        <w:rPr>
+          <w:b/>
+          <w:bCs/>
+          <w:sz w:val="24"/>
+          <w:szCs w:val="24"/>
+        </w:rPr>
+        <w:t>Example</w:t>
+      </w:r>
+      <w:r>
+        <w:rPr>
+          <w:sz w:val="24"/>
+          <w:szCs w:val="24"/>
+        </w:rPr>
+        <w:t>: If the weight distribution is 20% attendance, 10% lab attendance, 35% assignments, and 35% quizzes:</w:t>
+      </w:r>
+    </w:p>
+    <w:p>
+      <w:pPr>
+        <w:ind w:left="720"/>
+        <w:rPr>
+          <w:sz w:val="24"/>
+          <w:szCs w:val="24"/>
+        </w:rPr>
+      </w:pPr>
+      <w:r>
+        <w:rPr>
+          <w:sz w:val="24"/>
+          <w:szCs w:val="24"/>
+        </w:rPr>
+        <w:t>CW=(20%×</w:t>
+      </w:r>
+      <w:proofErr w:type="gramStart"/>
+      <w:r>
+        <w:rPr>
+          <w:sz w:val="24"/>
+          <w:szCs w:val="24"/>
+        </w:rPr>
+        <w:t>Attendance)+(</w:t>
+      </w:r>
+      <w:proofErr w:type="gramEnd"/>
+      <w:r>
+        <w:rPr>
+          <w:sz w:val="24"/>
+          <w:szCs w:val="24"/>
+        </w:rPr>
+        <w:t>10%×Lab Attendance)+(35%×Assignment)+(35%×Quiz)</w:t>
+      </w:r>
+    </w:p>
+    <w:p>
+      <w:pPr>
+        <w:rPr>
+          <w:b/>
+          <w:bCs/>
+          <w:sz w:val="28"/>
+          <w:szCs w:val="28"/>
+        </w:rPr>
+      </w:pPr>
+      <w:r>
+        <w:rPr>
+          <w:b/>
+          <w:bCs/>
+          <w:sz w:val="28"/>
+          <w:szCs w:val="28"/>
         </w:rPr>
         <w:t>3.6 Excel Export</w:t>
       </w:r>
@@ -1023,16 +1158,16 @@
         <w:rPr>
           <w:b/>
           <w:bCs/>
-          <w:sz w:val="24"/>
-          <w:szCs w:val="24"/>
-        </w:rPr>
-      </w:pPr>
-      <w:r>
-        <w:rPr>
-          <w:b/>
-          <w:bCs/>
-          <w:sz w:val="24"/>
-          <w:szCs w:val="24"/>
+          <w:sz w:val="28"/>
+          <w:szCs w:val="28"/>
+        </w:rPr>
+      </w:pPr>
+      <w:r>
+        <w:rPr>
+          <w:b/>
+          <w:bCs/>
+          <w:sz w:val="28"/>
+          <w:szCs w:val="28"/>
         </w:rPr>
         <w:t>3.7 Error Handling</w:t>
       </w:r>
@@ -1063,8 +1198,27 @@
           <w:szCs w:val="24"/>
         </w:rPr>
         <w:pict w14:anchorId="6F848E98">
-          <v:rect id="_x0000_i1029" style="width:0;height:1.5pt" o:hralign="center" o:hrstd="t" o:hr="t" fillcolor="#a0a0a0" stroked="f"/>
+          <v:rect id="_x0000_i1368" style="width:0;height:1.5pt" o:hralign="center" o:hrstd="t" o:hr="t" fillcolor="#a0a0a0" stroked="f"/>
         </w:pict>
+      </w:r>
+    </w:p>
+    <w:p>
+      <w:pPr>
+        <w:rPr>
+          <w:b/>
+          <w:bCs/>
+          <w:sz w:val="32"/>
+          <w:szCs w:val="32"/>
+        </w:rPr>
+      </w:pPr>
+      <w:r>
+        <w:rPr>
+          <w:b/>
+          <w:bCs/>
+          <w:sz w:val="32"/>
+          <w:szCs w:val="32"/>
+        </w:rPr>
+        <w:t>4. Non-Functional Requirements</w:t>
       </w:r>
     </w:p>
     <w:p>
@@ -1083,25 +1237,6 @@
           <w:sz w:val="28"/>
           <w:szCs w:val="28"/>
         </w:rPr>
-        <w:t>4. Non-Functional Requirements</w:t>
-      </w:r>
-    </w:p>
-    <w:p>
-      <w:pPr>
-        <w:rPr>
-          <w:b/>
-          <w:bCs/>
-          <w:sz w:val="24"/>
-          <w:szCs w:val="24"/>
-        </w:rPr>
-      </w:pPr>
-      <w:r>
-        <w:rPr>
-          <w:b/>
-          <w:bCs/>
-          <w:sz w:val="24"/>
-          <w:szCs w:val="24"/>
-        </w:rPr>
         <w:t>4.1 Performance</w:t>
       </w:r>
     </w:p>
@@ -1129,16 +1264,16 @@
         <w:rPr>
           <w:b/>
           <w:bCs/>
-          <w:sz w:val="24"/>
-          <w:szCs w:val="24"/>
-        </w:rPr>
-      </w:pPr>
-      <w:r>
-        <w:rPr>
-          <w:b/>
-          <w:bCs/>
-          <w:sz w:val="24"/>
-          <w:szCs w:val="24"/>
+          <w:sz w:val="28"/>
+          <w:szCs w:val="28"/>
+        </w:rPr>
+      </w:pPr>
+      <w:r>
+        <w:rPr>
+          <w:b/>
+          <w:bCs/>
+          <w:sz w:val="28"/>
+          <w:szCs w:val="28"/>
         </w:rPr>
         <w:t>4.2 Usability</w:t>
       </w:r>
@@ -1186,16 +1321,16 @@
         <w:rPr>
           <w:b/>
           <w:bCs/>
-          <w:sz w:val="24"/>
-          <w:szCs w:val="24"/>
-        </w:rPr>
-      </w:pPr>
-      <w:r>
-        <w:rPr>
-          <w:b/>
-          <w:bCs/>
-          <w:sz w:val="24"/>
-          <w:szCs w:val="24"/>
+          <w:sz w:val="28"/>
+          <w:szCs w:val="28"/>
+        </w:rPr>
+      </w:pPr>
+      <w:r>
+        <w:rPr>
+          <w:b/>
+          <w:bCs/>
+          <w:sz w:val="28"/>
+          <w:szCs w:val="28"/>
         </w:rPr>
         <w:t>4.3 Security</w:t>
       </w:r>
@@ -1224,17 +1359,28 @@
         <w:rPr>
           <w:b/>
           <w:bCs/>
-          <w:sz w:val="24"/>
-          <w:szCs w:val="24"/>
-        </w:rPr>
-      </w:pPr>
-      <w:r>
-        <w:rPr>
-          <w:b/>
-          <w:bCs/>
-          <w:sz w:val="24"/>
-          <w:szCs w:val="24"/>
-        </w:rPr>
+          <w:sz w:val="28"/>
+          <w:szCs w:val="28"/>
+        </w:rPr>
+      </w:pPr>
+    </w:p>
+    <w:p>
+      <w:pPr>
+        <w:rPr>
+          <w:b/>
+          <w:bCs/>
+          <w:sz w:val="28"/>
+          <w:szCs w:val="28"/>
+        </w:rPr>
+      </w:pPr>
+      <w:r>
+        <w:rPr>
+          <w:b/>
+          <w:bCs/>
+          <w:sz w:val="28"/>
+          <w:szCs w:val="28"/>
+        </w:rPr>
+        <w:lastRenderedPageBreak/>
         <w:t>4.4 Scalability</w:t>
       </w:r>
     </w:p>
@@ -1264,8 +1410,27 @@
           <w:szCs w:val="24"/>
         </w:rPr>
         <w:pict w14:anchorId="4B5F41B2">
-          <v:rect id="_x0000_i1030" style="width:0;height:1.5pt" o:hralign="center" o:hrstd="t" o:hr="t" fillcolor="#a0a0a0" stroked="f"/>
+          <v:rect id="_x0000_i1369" style="width:0;height:1.5pt" o:hralign="center" o:hrstd="t" o:hr="t" fillcolor="#a0a0a0" stroked="f"/>
         </w:pict>
+      </w:r>
+    </w:p>
+    <w:p>
+      <w:pPr>
+        <w:rPr>
+          <w:b/>
+          <w:bCs/>
+          <w:sz w:val="32"/>
+          <w:szCs w:val="32"/>
+        </w:rPr>
+      </w:pPr>
+      <w:r>
+        <w:rPr>
+          <w:b/>
+          <w:bCs/>
+          <w:sz w:val="32"/>
+          <w:szCs w:val="32"/>
+        </w:rPr>
+        <w:t>5. System Features</w:t>
       </w:r>
     </w:p>
     <w:p>
@@ -1284,25 +1449,6 @@
           <w:sz w:val="28"/>
           <w:szCs w:val="28"/>
         </w:rPr>
-        <w:t>5. System Features</w:t>
-      </w:r>
-    </w:p>
-    <w:p>
-      <w:pPr>
-        <w:rPr>
-          <w:b/>
-          <w:bCs/>
-          <w:sz w:val="24"/>
-          <w:szCs w:val="24"/>
-        </w:rPr>
-      </w:pPr>
-      <w:r>
-        <w:rPr>
-          <w:b/>
-          <w:bCs/>
-          <w:sz w:val="24"/>
-          <w:szCs w:val="24"/>
-        </w:rPr>
         <w:t>5.1 Input File Handling</w:t>
       </w:r>
     </w:p>
@@ -1349,16 +1495,16 @@
         <w:rPr>
           <w:b/>
           <w:bCs/>
-          <w:sz w:val="24"/>
-          <w:szCs w:val="24"/>
-        </w:rPr>
-      </w:pPr>
-      <w:r>
-        <w:rPr>
-          <w:b/>
-          <w:bCs/>
-          <w:sz w:val="24"/>
-          <w:szCs w:val="24"/>
+          <w:sz w:val="28"/>
+          <w:szCs w:val="28"/>
+        </w:rPr>
+      </w:pPr>
+      <w:r>
+        <w:rPr>
+          <w:b/>
+          <w:bCs/>
+          <w:sz w:val="28"/>
+          <w:szCs w:val="28"/>
         </w:rPr>
         <w:t>5.2 Grading Scheme Flexibility</w:t>
       </w:r>
@@ -1379,7 +1525,6 @@
           <w:sz w:val="24"/>
           <w:szCs w:val="24"/>
         </w:rPr>
-        <w:lastRenderedPageBreak/>
         <w:t>The system should allow users to choose and apply different grading schemes to suit their specific requirements.</w:t>
       </w:r>
     </w:p>
@@ -1447,7 +1592,7 @@
           <w:szCs w:val="24"/>
         </w:rPr>
         <w:pict w14:anchorId="206839D5">
-          <v:rect id="_x0000_i1031" style="width:0;height:1.5pt" o:hralign="center" o:hrstd="t" o:hr="t" fillcolor="#a0a0a0" stroked="f"/>
+          <v:rect id="_x0000_i1370" style="width:0;height:1.5pt" o:hralign="center" o:hrstd="t" o:hr="t" fillcolor="#a0a0a0" stroked="f"/>
         </w:pict>
       </w:r>
     </w:p>
@@ -1686,6 +1831,7 @@
           <w:sz w:val="24"/>
           <w:szCs w:val="24"/>
         </w:rPr>
+        <w:lastRenderedPageBreak/>
         <w:t>Step 2:</w:t>
       </w:r>
       <w:r>
@@ -1759,7 +1905,7 @@
           <w:szCs w:val="24"/>
         </w:rPr>
         <w:pict w14:anchorId="597F76FF">
-          <v:rect id="_x0000_i1032" style="width:0;height:1.5pt" o:hralign="center" o:hrstd="t" o:hr="t" fillcolor="#a0a0a0" stroked="f"/>
+          <v:rect id="_x0000_i1371" style="width:0;height:1.5pt" o:hralign="center" o:hrstd="t" o:hr="t" fillcolor="#a0a0a0" stroked="f"/>
         </w:pict>
       </w:r>
     </w:p>
@@ -1893,7 +2039,6 @@
           <w:sz w:val="24"/>
           <w:szCs w:val="24"/>
         </w:rPr>
-        <w:lastRenderedPageBreak/>
         <w:t>Tkinter</w:t>
       </w:r>
       <w:proofErr w:type="spellEnd"/>
@@ -2085,13 +2230,19 @@
       </w:r>
     </w:p>
     <w:p>
+      <w:pPr>
+        <w:rPr>
+          <w:sz w:val="24"/>
+          <w:szCs w:val="24"/>
+        </w:rPr>
+      </w:pPr>
       <w:r>
         <w:rPr>
           <w:sz w:val="24"/>
           <w:szCs w:val="24"/>
         </w:rPr>
         <w:pict w14:anchorId="0A04ED95">
-          <v:rect id="_x0000_i1033" style="width:0;height:1.5pt" o:hralign="center" o:hrstd="t" o:hr="t" fillcolor="#a0a0a0" stroked="f"/>
+          <v:rect id="_x0000_i1375" style="width:0;height:1.5pt" o:hralign="center" o:bullet="t" o:hrstd="t" o:hr="t" fillcolor="#a0a0a0" stroked="f"/>
         </w:pict>
       </w:r>
     </w:p>
@@ -2111,7 +2262,592 @@
           <w:sz w:val="28"/>
           <w:szCs w:val="28"/>
         </w:rPr>
-        <w:t>8. Conclusion</w:t>
+        <w:t>8. Testing</w:t>
+      </w:r>
+    </w:p>
+    <w:p>
+      <w:pPr>
+        <w:rPr>
+          <w:b/>
+          <w:bCs/>
+          <w:sz w:val="24"/>
+          <w:szCs w:val="24"/>
+        </w:rPr>
+      </w:pPr>
+      <w:r>
+        <w:rPr>
+          <w:b/>
+          <w:bCs/>
+          <w:sz w:val="24"/>
+          <w:szCs w:val="24"/>
+        </w:rPr>
+        <w:t>8.1 Input Format</w:t>
+      </w:r>
+    </w:p>
+    <w:p>
+      <w:pPr>
+        <w:numPr>
+          <w:ilvl w:val="0"/>
+          <w:numId w:val="22"/>
+        </w:numPr>
+        <w:rPr>
+          <w:sz w:val="24"/>
+          <w:szCs w:val="24"/>
+        </w:rPr>
+      </w:pPr>
+      <w:r>
+        <w:rPr>
+          <w:sz w:val="24"/>
+          <w:szCs w:val="24"/>
+        </w:rPr>
+        <w:t>The input file must be in Excel format (.xlsx) with the following fields:</w:t>
+      </w:r>
+    </w:p>
+    <w:p>
+      <w:pPr>
+        <w:numPr>
+          <w:ilvl w:val="1"/>
+          <w:numId w:val="22"/>
+        </w:numPr>
+        <w:rPr>
+          <w:sz w:val="24"/>
+          <w:szCs w:val="24"/>
+        </w:rPr>
+      </w:pPr>
+      <w:r>
+        <w:rPr>
+          <w:b/>
+          <w:bCs/>
+          <w:sz w:val="24"/>
+          <w:szCs w:val="24"/>
+        </w:rPr>
+        <w:t>Student Name</w:t>
+      </w:r>
+      <w:r>
+        <w:rPr>
+          <w:sz w:val="24"/>
+          <w:szCs w:val="24"/>
+        </w:rPr>
+        <w:t>: Name of the student.</w:t>
+      </w:r>
+    </w:p>
+    <w:p>
+      <w:pPr>
+        <w:numPr>
+          <w:ilvl w:val="1"/>
+          <w:numId w:val="22"/>
+        </w:numPr>
+        <w:rPr>
+          <w:sz w:val="24"/>
+          <w:szCs w:val="24"/>
+        </w:rPr>
+      </w:pPr>
+      <w:r>
+        <w:rPr>
+          <w:b/>
+          <w:bCs/>
+          <w:sz w:val="24"/>
+          <w:szCs w:val="24"/>
+        </w:rPr>
+        <w:t>Classes Attended</w:t>
+      </w:r>
+      <w:r>
+        <w:rPr>
+          <w:sz w:val="24"/>
+          <w:szCs w:val="24"/>
+        </w:rPr>
+        <w:t>: Number of classes attended by the student.</w:t>
+      </w:r>
+    </w:p>
+    <w:p>
+      <w:pPr>
+        <w:numPr>
+          <w:ilvl w:val="1"/>
+          <w:numId w:val="22"/>
+        </w:numPr>
+        <w:rPr>
+          <w:sz w:val="24"/>
+          <w:szCs w:val="24"/>
+        </w:rPr>
+      </w:pPr>
+      <w:r>
+        <w:rPr>
+          <w:b/>
+          <w:bCs/>
+          <w:sz w:val="24"/>
+          <w:szCs w:val="24"/>
+        </w:rPr>
+        <w:t>Total Classes Held</w:t>
+      </w:r>
+      <w:r>
+        <w:rPr>
+          <w:sz w:val="24"/>
+          <w:szCs w:val="24"/>
+        </w:rPr>
+        <w:t>: Total number of classes held.</w:t>
+      </w:r>
+    </w:p>
+    <w:p>
+      <w:pPr>
+        <w:numPr>
+          <w:ilvl w:val="1"/>
+          <w:numId w:val="22"/>
+        </w:numPr>
+        <w:rPr>
+          <w:sz w:val="24"/>
+          <w:szCs w:val="24"/>
+        </w:rPr>
+      </w:pPr>
+      <w:r>
+        <w:rPr>
+          <w:b/>
+          <w:bCs/>
+          <w:sz w:val="24"/>
+          <w:szCs w:val="24"/>
+        </w:rPr>
+        <w:t>Lab Sessions Attended</w:t>
+      </w:r>
+      <w:r>
+        <w:rPr>
+          <w:sz w:val="24"/>
+          <w:szCs w:val="24"/>
+        </w:rPr>
+        <w:t>: Number of lab sessions attended.</w:t>
+      </w:r>
+    </w:p>
+    <w:p>
+      <w:pPr>
+        <w:numPr>
+          <w:ilvl w:val="1"/>
+          <w:numId w:val="22"/>
+        </w:numPr>
+        <w:rPr>
+          <w:sz w:val="24"/>
+          <w:szCs w:val="24"/>
+        </w:rPr>
+      </w:pPr>
+      <w:r>
+        <w:rPr>
+          <w:b/>
+          <w:bCs/>
+          <w:sz w:val="24"/>
+          <w:szCs w:val="24"/>
+        </w:rPr>
+        <w:t>Total Lab Sessions</w:t>
+      </w:r>
+      <w:r>
+        <w:rPr>
+          <w:sz w:val="24"/>
+          <w:szCs w:val="24"/>
+        </w:rPr>
+        <w:t>: Total number of lab sessions held.</w:t>
+      </w:r>
+    </w:p>
+    <w:p>
+      <w:pPr>
+        <w:numPr>
+          <w:ilvl w:val="1"/>
+          <w:numId w:val="22"/>
+        </w:numPr>
+        <w:rPr>
+          <w:sz w:val="24"/>
+          <w:szCs w:val="24"/>
+        </w:rPr>
+      </w:pPr>
+      <w:r>
+        <w:rPr>
+          <w:b/>
+          <w:bCs/>
+          <w:sz w:val="24"/>
+          <w:szCs w:val="24"/>
+        </w:rPr>
+        <w:t>Assignment Scores</w:t>
+      </w:r>
+      <w:r>
+        <w:rPr>
+          <w:sz w:val="24"/>
+          <w:szCs w:val="24"/>
+        </w:rPr>
+        <w:t>: Scores from various assignments (multiple columns).</w:t>
+      </w:r>
+    </w:p>
+    <w:p>
+      <w:pPr>
+        <w:numPr>
+          <w:ilvl w:val="1"/>
+          <w:numId w:val="22"/>
+        </w:numPr>
+        <w:rPr>
+          <w:sz w:val="24"/>
+          <w:szCs w:val="24"/>
+        </w:rPr>
+      </w:pPr>
+      <w:r>
+        <w:rPr>
+          <w:b/>
+          <w:bCs/>
+          <w:sz w:val="24"/>
+          <w:szCs w:val="24"/>
+        </w:rPr>
+        <w:lastRenderedPageBreak/>
+        <w:t>Quiz Scores</w:t>
+      </w:r>
+      <w:r>
+        <w:rPr>
+          <w:sz w:val="24"/>
+          <w:szCs w:val="24"/>
+        </w:rPr>
+        <w:t>: Scores from various quizzes (multiple columns).</w:t>
+      </w:r>
+    </w:p>
+    <w:p>
+      <w:pPr>
+        <w:rPr>
+          <w:b/>
+          <w:bCs/>
+          <w:sz w:val="24"/>
+          <w:szCs w:val="24"/>
+        </w:rPr>
+      </w:pPr>
+      <w:r>
+        <w:rPr>
+          <w:b/>
+          <w:bCs/>
+          <w:sz w:val="24"/>
+          <w:szCs w:val="24"/>
+        </w:rPr>
+        <w:t>8.2 Output Format</w:t>
+      </w:r>
+    </w:p>
+    <w:p>
+      <w:pPr>
+        <w:numPr>
+          <w:ilvl w:val="0"/>
+          <w:numId w:val="23"/>
+        </w:numPr>
+        <w:rPr>
+          <w:sz w:val="24"/>
+          <w:szCs w:val="24"/>
+        </w:rPr>
+      </w:pPr>
+      <w:r>
+        <w:rPr>
+          <w:sz w:val="24"/>
+          <w:szCs w:val="24"/>
+        </w:rPr>
+        <w:t>The output will be exported as an Excel file (.xlsx) with:</w:t>
+      </w:r>
+    </w:p>
+    <w:p>
+      <w:pPr>
+        <w:numPr>
+          <w:ilvl w:val="1"/>
+          <w:numId w:val="23"/>
+        </w:numPr>
+        <w:rPr>
+          <w:sz w:val="24"/>
+          <w:szCs w:val="24"/>
+        </w:rPr>
+      </w:pPr>
+      <w:r>
+        <w:rPr>
+          <w:b/>
+          <w:bCs/>
+          <w:sz w:val="24"/>
+          <w:szCs w:val="24"/>
+        </w:rPr>
+        <w:t>Student Name</w:t>
+      </w:r>
+    </w:p>
+    <w:p>
+      <w:pPr>
+        <w:numPr>
+          <w:ilvl w:val="1"/>
+          <w:numId w:val="23"/>
+        </w:numPr>
+        <w:rPr>
+          <w:sz w:val="24"/>
+          <w:szCs w:val="24"/>
+        </w:rPr>
+      </w:pPr>
+      <w:r>
+        <w:rPr>
+          <w:b/>
+          <w:bCs/>
+          <w:sz w:val="24"/>
+          <w:szCs w:val="24"/>
+        </w:rPr>
+        <w:t>Attendance Percentage</w:t>
+      </w:r>
+    </w:p>
+    <w:p>
+      <w:pPr>
+        <w:numPr>
+          <w:ilvl w:val="1"/>
+          <w:numId w:val="23"/>
+        </w:numPr>
+        <w:rPr>
+          <w:sz w:val="24"/>
+          <w:szCs w:val="24"/>
+        </w:rPr>
+      </w:pPr>
+      <w:r>
+        <w:rPr>
+          <w:b/>
+          <w:bCs/>
+          <w:sz w:val="24"/>
+          <w:szCs w:val="24"/>
+        </w:rPr>
+        <w:t>Lab Attendance Percentage</w:t>
+      </w:r>
+    </w:p>
+    <w:p>
+      <w:pPr>
+        <w:numPr>
+          <w:ilvl w:val="1"/>
+          <w:numId w:val="23"/>
+        </w:numPr>
+        <w:rPr>
+          <w:sz w:val="24"/>
+          <w:szCs w:val="24"/>
+        </w:rPr>
+      </w:pPr>
+      <w:r>
+        <w:rPr>
+          <w:b/>
+          <w:bCs/>
+          <w:sz w:val="24"/>
+          <w:szCs w:val="24"/>
+        </w:rPr>
+        <w:t>Assignment Score</w:t>
+      </w:r>
+      <w:r>
+        <w:rPr>
+          <w:sz w:val="24"/>
+          <w:szCs w:val="24"/>
+        </w:rPr>
+        <w:t xml:space="preserve"> (based on the chosen grading scheme)</w:t>
+      </w:r>
+    </w:p>
+    <w:p>
+      <w:pPr>
+        <w:numPr>
+          <w:ilvl w:val="1"/>
+          <w:numId w:val="23"/>
+        </w:numPr>
+        <w:rPr>
+          <w:sz w:val="24"/>
+          <w:szCs w:val="24"/>
+        </w:rPr>
+      </w:pPr>
+      <w:r>
+        <w:rPr>
+          <w:b/>
+          <w:bCs/>
+          <w:sz w:val="24"/>
+          <w:szCs w:val="24"/>
+        </w:rPr>
+        <w:t>Quiz Score</w:t>
+      </w:r>
+      <w:r>
+        <w:rPr>
+          <w:sz w:val="24"/>
+          <w:szCs w:val="24"/>
+        </w:rPr>
+        <w:t xml:space="preserve"> (based on the chosen grading scheme)</w:t>
+      </w:r>
+    </w:p>
+    <w:p>
+      <w:pPr>
+        <w:numPr>
+          <w:ilvl w:val="1"/>
+          <w:numId w:val="23"/>
+        </w:numPr>
+        <w:rPr>
+          <w:sz w:val="24"/>
+          <w:szCs w:val="24"/>
+        </w:rPr>
+      </w:pPr>
+      <w:r>
+        <w:rPr>
+          <w:b/>
+          <w:bCs/>
+          <w:sz w:val="24"/>
+          <w:szCs w:val="24"/>
+        </w:rPr>
+        <w:t>Continuous Assessment (CW) Score</w:t>
+      </w:r>
+    </w:p>
+    <w:p>
+      <w:pPr>
+        <w:rPr>
+          <w:b/>
+          <w:bCs/>
+          <w:sz w:val="24"/>
+          <w:szCs w:val="24"/>
+        </w:rPr>
+      </w:pPr>
+      <w:r>
+        <w:rPr>
+          <w:b/>
+          <w:bCs/>
+          <w:sz w:val="24"/>
+          <w:szCs w:val="24"/>
+        </w:rPr>
+        <w:t>8.3 Processing</w:t>
+      </w:r>
+    </w:p>
+    <w:p>
+      <w:pPr>
+        <w:numPr>
+          <w:ilvl w:val="0"/>
+          <w:numId w:val="24"/>
+        </w:numPr>
+        <w:rPr>
+          <w:sz w:val="24"/>
+          <w:szCs w:val="24"/>
+        </w:rPr>
+      </w:pPr>
+      <w:r>
+        <w:rPr>
+          <w:sz w:val="24"/>
+          <w:szCs w:val="24"/>
+        </w:rPr>
+        <w:t>The system performs the following steps:</w:t>
+      </w:r>
+    </w:p>
+    <w:p>
+      <w:pPr>
+        <w:numPr>
+          <w:ilvl w:val="1"/>
+          <w:numId w:val="24"/>
+        </w:numPr>
+        <w:rPr>
+          <w:sz w:val="24"/>
+          <w:szCs w:val="24"/>
+        </w:rPr>
+      </w:pPr>
+      <w:r>
+        <w:rPr>
+          <w:sz w:val="24"/>
+          <w:szCs w:val="24"/>
+        </w:rPr>
+        <w:t>Load input data from the Excel file.</w:t>
+      </w:r>
+    </w:p>
+    <w:p>
+      <w:pPr>
+        <w:numPr>
+          <w:ilvl w:val="1"/>
+          <w:numId w:val="24"/>
+        </w:numPr>
+        <w:rPr>
+          <w:sz w:val="24"/>
+          <w:szCs w:val="24"/>
+        </w:rPr>
+      </w:pPr>
+      <w:r>
+        <w:rPr>
+          <w:sz w:val="24"/>
+          <w:szCs w:val="24"/>
+        </w:rPr>
+        <w:t>Calculate attendance and lab attendance percentages.</w:t>
+      </w:r>
+    </w:p>
+    <w:p>
+      <w:pPr>
+        <w:numPr>
+          <w:ilvl w:val="1"/>
+          <w:numId w:val="24"/>
+        </w:numPr>
+        <w:rPr>
+          <w:sz w:val="24"/>
+          <w:szCs w:val="24"/>
+        </w:rPr>
+      </w:pPr>
+      <w:r>
+        <w:rPr>
+          <w:sz w:val="24"/>
+          <w:szCs w:val="24"/>
+        </w:rPr>
+        <w:t>Calculate assignment and quiz scores based on the chosen grading scheme.</w:t>
+      </w:r>
+    </w:p>
+    <w:p>
+      <w:pPr>
+        <w:numPr>
+          <w:ilvl w:val="1"/>
+          <w:numId w:val="24"/>
+        </w:numPr>
+        <w:rPr>
+          <w:sz w:val="24"/>
+          <w:szCs w:val="24"/>
+        </w:rPr>
+      </w:pPr>
+      <w:r>
+        <w:rPr>
+          <w:sz w:val="24"/>
+          <w:szCs w:val="24"/>
+        </w:rPr>
+        <w:t>Calculate CW score using the defined weights.</w:t>
+      </w:r>
+    </w:p>
+    <w:p>
+      <w:pPr>
+        <w:numPr>
+          <w:ilvl w:val="1"/>
+          <w:numId w:val="24"/>
+        </w:numPr>
+        <w:rPr>
+          <w:sz w:val="24"/>
+          <w:szCs w:val="24"/>
+        </w:rPr>
+      </w:pPr>
+      <w:r>
+        <w:rPr>
+          <w:sz w:val="24"/>
+          <w:szCs w:val="24"/>
+        </w:rPr>
+        <w:t>Export the results into an Excel file.</w:t>
+      </w:r>
+    </w:p>
+    <w:p>
+      <w:r>
+        <w:rPr>
+          <w:sz w:val="24"/>
+          <w:szCs w:val="24"/>
+        </w:rPr>
+        <w:pict w14:anchorId="21CDD962">
+          <v:rect id="_x0000_i1376" style="width:0;height:1.5pt" o:hralign="center" o:hrstd="t" o:hr="t" fillcolor="#a0a0a0" stroked="f"/>
+        </w:pict>
+      </w:r>
+    </w:p>
+    <w:p>
+      <w:pPr>
+        <w:rPr>
+          <w:b/>
+          <w:bCs/>
+          <w:sz w:val="28"/>
+          <w:szCs w:val="28"/>
+        </w:rPr>
+      </w:pPr>
+      <w:r>
+        <w:rPr>
+          <w:b/>
+          <w:bCs/>
+          <w:sz w:val="28"/>
+          <w:szCs w:val="28"/>
+        </w:rPr>
+        <w:t>9</w:t>
+      </w:r>
+      <w:r>
+        <w:rPr>
+          <w:b/>
+          <w:bCs/>
+          <w:sz w:val="28"/>
+          <w:szCs w:val="28"/>
+        </w:rPr>
+        <w:t>. Conclusion</w:t>
       </w:r>
     </w:p>
     <w:p>
@@ -2144,14 +2880,6 @@
         </w:rPr>
         <w:t xml:space="preserve"> is a robust tool designed to automate the calculation of student performance data, making the process faster, more accurate, and easier to manage. It provides a user-friendly interface and flexible grading schemes, helping educational institutions streamline their grading workflows while minimizing manual effort and errors.</w:t>
       </w:r>
-    </w:p>
-    <w:p>
-      <w:pPr>
-        <w:rPr>
-          <w:sz w:val="24"/>
-          <w:szCs w:val="24"/>
-        </w:rPr>
-      </w:pPr>
     </w:p>
     <w:sectPr>
       <w:pgSz w:w="11906" w:h="16838"/>
@@ -2165,6 +2893,11 @@
 
 <file path=word/numbering.xml><?xml version="1.0" encoding="utf-8"?>
 <w:numbering xmlns:wpc="http://schemas.microsoft.com/office/word/2010/wordprocessingCanvas" xmlns:cx="http://schemas.microsoft.com/office/drawing/2014/chartex" xmlns:cx1="http://schemas.microsoft.com/office/drawing/2015/9/8/chartex" xmlns:cx2="http://schemas.microsoft.com/office/drawing/2015/10/21/chartex" xmlns:cx3="http://schemas.microsoft.com/office/drawing/2016/5/9/chartex" xmlns:cx4="http://schemas.microsoft.com/office/drawing/2016/5/10/chartex" xmlns:cx5="http://schemas.microsoft.com/office/drawing/2016/5/11/chartex" xmlns:cx6="http://schemas.microsoft.com/office/drawing/2016/5/12/chartex" xmlns:cx7="http://schemas.microsoft.com/office/drawing/2016/5/13/chartex" xmlns:cx8="http://schemas.microsoft.com/office/drawing/2016/5/14/chartex" xmlns:mc="http://schemas.openxmlformats.org/markup-compatibility/2006" xmlns:aink="http://schemas.microsoft.com/office/drawing/2016/ink" xmlns:am3d="http://schemas.microsoft.com/office/drawing/2017/model3d" xmlns:o="urn:schemas-microsoft-com:office:office" xmlns:oel="http://schemas.microsoft.com/office/2019/extlst" xmlns:r="http://schemas.openxmlformats.org/officeDocument/2006/relationships" xmlns:m="http://schemas.openxmlformats.org/officeDocument/2006/math" xmlns:v="urn:schemas-microsoft-com:vml" xmlns:wp14="http://schemas.microsoft.com/office/word/2010/wordprocessingDrawing" xmlns:wp="http://schemas.openxmlformats.org/drawingml/2006/wordprocessingDrawing" xmlns:w10="urn:schemas-microsoft-com:office:word" xmlns:w="http://schemas.openxmlformats.org/wordprocessingml/2006/main" xmlns:w14="http://schemas.microsoft.com/office/word/2010/wordml" xmlns:w15="http://schemas.microsoft.com/office/word/2012/wordml" xmlns:w16cex="http://schemas.microsoft.com/office/word/2018/wordml/cex" xmlns:w16cid="http://schemas.microsoft.com/office/word/2016/wordml/cid" xmlns:w16="http://schemas.microsoft.com/office/word/2018/wordml" xmlns:w16du="http://schemas.microsoft.com/office/word/2023/wordml/word16du" xmlns:w16sdtdh="http://schemas.microsoft.com/office/word/2020/wordml/sdtdatahash" xmlns:w16se="http://schemas.microsoft.com/office/word/2015/wordml/symex" xmlns:wpg="http://schemas.microsoft.com/office/word/2010/wordprocessingGroup" xmlns:wpi="http://schemas.microsoft.com/office/word/2010/wordprocessingInk" xmlns:wne="http://schemas.microsoft.com/office/word/2006/wordml" xmlns:wps="http://schemas.microsoft.com/office/word/2010/wordprocessingShape" mc:Ignorable="w14 w15 w16se w16cid w16 w16cex w16sdtdh w16du wp14">
+  <w:numPicBullet w:numPicBulletId="0">
+    <w:pict>
+      <v:rect id="_x0000_i1079" style="width:0;height:1.5pt" o:hralign="center" o:bullet="t" o:hrstd="t" o:hr="t" fillcolor="#a0a0a0" stroked="f"/>
+    </w:pict>
+  </w:numPicBullet>
   <w:abstractNum w:abstractNumId="0" w15:restartNumberingAfterBreak="0">
     <w:nsid w:val="025D4FD1"/>
     <w:multiLevelType w:val="multilevel"/>
@@ -2613,6 +3346,155 @@
     </w:lvl>
   </w:abstractNum>
   <w:abstractNum w:abstractNumId="3" w15:restartNumberingAfterBreak="0">
+    <w:nsid w:val="15435B6E"/>
+    <w:multiLevelType w:val="multilevel"/>
+    <w:tmpl w:val="C298B946"/>
+    <w:lvl w:ilvl="0">
+      <w:start w:val="1"/>
+      <w:numFmt w:val="bullet"/>
+      <w:lvlText w:val=""/>
+      <w:lvlJc w:val="left"/>
+      <w:pPr>
+        <w:tabs>
+          <w:tab w:val="num" w:pos="720"/>
+        </w:tabs>
+        <w:ind w:left="720" w:hanging="360"/>
+      </w:pPr>
+      <w:rPr>
+        <w:rFonts w:ascii="Symbol" w:hAnsi="Symbol" w:hint="default"/>
+        <w:sz w:val="20"/>
+      </w:rPr>
+    </w:lvl>
+    <w:lvl w:ilvl="1">
+      <w:start w:val="1"/>
+      <w:numFmt w:val="bullet"/>
+      <w:lvlText w:val="o"/>
+      <w:lvlJc w:val="left"/>
+      <w:pPr>
+        <w:tabs>
+          <w:tab w:val="num" w:pos="1440"/>
+        </w:tabs>
+        <w:ind w:left="1440" w:hanging="360"/>
+      </w:pPr>
+      <w:rPr>
+        <w:rFonts w:ascii="Courier New" w:hAnsi="Courier New" w:hint="default"/>
+        <w:sz w:val="20"/>
+      </w:rPr>
+    </w:lvl>
+    <w:lvl w:ilvl="2" w:tentative="1">
+      <w:start w:val="1"/>
+      <w:numFmt w:val="bullet"/>
+      <w:lvlText w:val=""/>
+      <w:lvlJc w:val="left"/>
+      <w:pPr>
+        <w:tabs>
+          <w:tab w:val="num" w:pos="2160"/>
+        </w:tabs>
+        <w:ind w:left="2160" w:hanging="360"/>
+      </w:pPr>
+      <w:rPr>
+        <w:rFonts w:ascii="Wingdings" w:hAnsi="Wingdings" w:hint="default"/>
+        <w:sz w:val="20"/>
+      </w:rPr>
+    </w:lvl>
+    <w:lvl w:ilvl="3" w:tentative="1">
+      <w:start w:val="1"/>
+      <w:numFmt w:val="bullet"/>
+      <w:lvlText w:val=""/>
+      <w:lvlJc w:val="left"/>
+      <w:pPr>
+        <w:tabs>
+          <w:tab w:val="num" w:pos="2880"/>
+        </w:tabs>
+        <w:ind w:left="2880" w:hanging="360"/>
+      </w:pPr>
+      <w:rPr>
+        <w:rFonts w:ascii="Wingdings" w:hAnsi="Wingdings" w:hint="default"/>
+        <w:sz w:val="20"/>
+      </w:rPr>
+    </w:lvl>
+    <w:lvl w:ilvl="4" w:tentative="1">
+      <w:start w:val="1"/>
+      <w:numFmt w:val="bullet"/>
+      <w:lvlText w:val=""/>
+      <w:lvlJc w:val="left"/>
+      <w:pPr>
+        <w:tabs>
+          <w:tab w:val="num" w:pos="3600"/>
+        </w:tabs>
+        <w:ind w:left="3600" w:hanging="360"/>
+      </w:pPr>
+      <w:rPr>
+        <w:rFonts w:ascii="Wingdings" w:hAnsi="Wingdings" w:hint="default"/>
+        <w:sz w:val="20"/>
+      </w:rPr>
+    </w:lvl>
+    <w:lvl w:ilvl="5" w:tentative="1">
+      <w:start w:val="1"/>
+      <w:numFmt w:val="bullet"/>
+      <w:lvlText w:val=""/>
+      <w:lvlJc w:val="left"/>
+      <w:pPr>
+        <w:tabs>
+          <w:tab w:val="num" w:pos="4320"/>
+        </w:tabs>
+        <w:ind w:left="4320" w:hanging="360"/>
+      </w:pPr>
+      <w:rPr>
+        <w:rFonts w:ascii="Wingdings" w:hAnsi="Wingdings" w:hint="default"/>
+        <w:sz w:val="20"/>
+      </w:rPr>
+    </w:lvl>
+    <w:lvl w:ilvl="6" w:tentative="1">
+      <w:start w:val="1"/>
+      <w:numFmt w:val="bullet"/>
+      <w:lvlText w:val=""/>
+      <w:lvlJc w:val="left"/>
+      <w:pPr>
+        <w:tabs>
+          <w:tab w:val="num" w:pos="5040"/>
+        </w:tabs>
+        <w:ind w:left="5040" w:hanging="360"/>
+      </w:pPr>
+      <w:rPr>
+        <w:rFonts w:ascii="Wingdings" w:hAnsi="Wingdings" w:hint="default"/>
+        <w:sz w:val="20"/>
+      </w:rPr>
+    </w:lvl>
+    <w:lvl w:ilvl="7" w:tentative="1">
+      <w:start w:val="1"/>
+      <w:numFmt w:val="bullet"/>
+      <w:lvlText w:val=""/>
+      <w:lvlJc w:val="left"/>
+      <w:pPr>
+        <w:tabs>
+          <w:tab w:val="num" w:pos="5760"/>
+        </w:tabs>
+        <w:ind w:left="5760" w:hanging="360"/>
+      </w:pPr>
+      <w:rPr>
+        <w:rFonts w:ascii="Wingdings" w:hAnsi="Wingdings" w:hint="default"/>
+        <w:sz w:val="20"/>
+      </w:rPr>
+    </w:lvl>
+    <w:lvl w:ilvl="8" w:tentative="1">
+      <w:start w:val="1"/>
+      <w:numFmt w:val="bullet"/>
+      <w:lvlText w:val=""/>
+      <w:lvlJc w:val="left"/>
+      <w:pPr>
+        <w:tabs>
+          <w:tab w:val="num" w:pos="6480"/>
+        </w:tabs>
+        <w:ind w:left="6480" w:hanging="360"/>
+      </w:pPr>
+      <w:rPr>
+        <w:rFonts w:ascii="Wingdings" w:hAnsi="Wingdings" w:hint="default"/>
+        <w:sz w:val="20"/>
+      </w:rPr>
+    </w:lvl>
+  </w:abstractNum>
+  <w:abstractNum w:abstractNumId="4" w15:restartNumberingAfterBreak="0">
     <w:nsid w:val="1F1822CC"/>
     <w:multiLevelType w:val="multilevel"/>
     <w:tmpl w:val="3B0EDDE4"/>
@@ -2761,7 +3643,7 @@
       </w:rPr>
     </w:lvl>
   </w:abstractNum>
-  <w:abstractNum w:abstractNumId="4" w15:restartNumberingAfterBreak="0">
+  <w:abstractNum w:abstractNumId="5" w15:restartNumberingAfterBreak="0">
     <w:nsid w:val="1F874384"/>
     <w:multiLevelType w:val="multilevel"/>
     <w:tmpl w:val="DEA2805C"/>
@@ -2910,7 +3792,152 @@
       </w:rPr>
     </w:lvl>
   </w:abstractNum>
-  <w:abstractNum w:abstractNumId="5" w15:restartNumberingAfterBreak="0">
+  <w:abstractNum w:abstractNumId="6" w15:restartNumberingAfterBreak="0">
+    <w:nsid w:val="20F75AF7"/>
+    <w:multiLevelType w:val="multilevel"/>
+    <w:tmpl w:val="0E4CE822"/>
+    <w:lvl w:ilvl="0">
+      <w:start w:val="1"/>
+      <w:numFmt w:val="bullet"/>
+      <w:lvlText w:val=""/>
+      <w:lvlJc w:val="left"/>
+      <w:pPr>
+        <w:tabs>
+          <w:tab w:val="num" w:pos="720"/>
+        </w:tabs>
+        <w:ind w:left="720" w:hanging="360"/>
+      </w:pPr>
+      <w:rPr>
+        <w:rFonts w:ascii="Symbol" w:hAnsi="Symbol" w:hint="default"/>
+        <w:sz w:val="20"/>
+      </w:rPr>
+    </w:lvl>
+    <w:lvl w:ilvl="1">
+      <w:start w:val="1"/>
+      <w:numFmt w:val="decimal"/>
+      <w:lvlText w:val="%2."/>
+      <w:lvlJc w:val="left"/>
+      <w:pPr>
+        <w:tabs>
+          <w:tab w:val="num" w:pos="1440"/>
+        </w:tabs>
+        <w:ind w:left="1440" w:hanging="360"/>
+      </w:pPr>
+    </w:lvl>
+    <w:lvl w:ilvl="2" w:tentative="1">
+      <w:start w:val="1"/>
+      <w:numFmt w:val="bullet"/>
+      <w:lvlText w:val=""/>
+      <w:lvlJc w:val="left"/>
+      <w:pPr>
+        <w:tabs>
+          <w:tab w:val="num" w:pos="2160"/>
+        </w:tabs>
+        <w:ind w:left="2160" w:hanging="360"/>
+      </w:pPr>
+      <w:rPr>
+        <w:rFonts w:ascii="Wingdings" w:hAnsi="Wingdings" w:hint="default"/>
+        <w:sz w:val="20"/>
+      </w:rPr>
+    </w:lvl>
+    <w:lvl w:ilvl="3" w:tentative="1">
+      <w:start w:val="1"/>
+      <w:numFmt w:val="bullet"/>
+      <w:lvlText w:val=""/>
+      <w:lvlJc w:val="left"/>
+      <w:pPr>
+        <w:tabs>
+          <w:tab w:val="num" w:pos="2880"/>
+        </w:tabs>
+        <w:ind w:left="2880" w:hanging="360"/>
+      </w:pPr>
+      <w:rPr>
+        <w:rFonts w:ascii="Wingdings" w:hAnsi="Wingdings" w:hint="default"/>
+        <w:sz w:val="20"/>
+      </w:rPr>
+    </w:lvl>
+    <w:lvl w:ilvl="4" w:tentative="1">
+      <w:start w:val="1"/>
+      <w:numFmt w:val="bullet"/>
+      <w:lvlText w:val=""/>
+      <w:lvlJc w:val="left"/>
+      <w:pPr>
+        <w:tabs>
+          <w:tab w:val="num" w:pos="3600"/>
+        </w:tabs>
+        <w:ind w:left="3600" w:hanging="360"/>
+      </w:pPr>
+      <w:rPr>
+        <w:rFonts w:ascii="Wingdings" w:hAnsi="Wingdings" w:hint="default"/>
+        <w:sz w:val="20"/>
+      </w:rPr>
+    </w:lvl>
+    <w:lvl w:ilvl="5" w:tentative="1">
+      <w:start w:val="1"/>
+      <w:numFmt w:val="bullet"/>
+      <w:lvlText w:val=""/>
+      <w:lvlJc w:val="left"/>
+      <w:pPr>
+        <w:tabs>
+          <w:tab w:val="num" w:pos="4320"/>
+        </w:tabs>
+        <w:ind w:left="4320" w:hanging="360"/>
+      </w:pPr>
+      <w:rPr>
+        <w:rFonts w:ascii="Wingdings" w:hAnsi="Wingdings" w:hint="default"/>
+        <w:sz w:val="20"/>
+      </w:rPr>
+    </w:lvl>
+    <w:lvl w:ilvl="6" w:tentative="1">
+      <w:start w:val="1"/>
+      <w:numFmt w:val="bullet"/>
+      <w:lvlText w:val=""/>
+      <w:lvlJc w:val="left"/>
+      <w:pPr>
+        <w:tabs>
+          <w:tab w:val="num" w:pos="5040"/>
+        </w:tabs>
+        <w:ind w:left="5040" w:hanging="360"/>
+      </w:pPr>
+      <w:rPr>
+        <w:rFonts w:ascii="Wingdings" w:hAnsi="Wingdings" w:hint="default"/>
+        <w:sz w:val="20"/>
+      </w:rPr>
+    </w:lvl>
+    <w:lvl w:ilvl="7" w:tentative="1">
+      <w:start w:val="1"/>
+      <w:numFmt w:val="bullet"/>
+      <w:lvlText w:val=""/>
+      <w:lvlJc w:val="left"/>
+      <w:pPr>
+        <w:tabs>
+          <w:tab w:val="num" w:pos="5760"/>
+        </w:tabs>
+        <w:ind w:left="5760" w:hanging="360"/>
+      </w:pPr>
+      <w:rPr>
+        <w:rFonts w:ascii="Wingdings" w:hAnsi="Wingdings" w:hint="default"/>
+        <w:sz w:val="20"/>
+      </w:rPr>
+    </w:lvl>
+    <w:lvl w:ilvl="8" w:tentative="1">
+      <w:start w:val="1"/>
+      <w:numFmt w:val="bullet"/>
+      <w:lvlText w:val=""/>
+      <w:lvlJc w:val="left"/>
+      <w:pPr>
+        <w:tabs>
+          <w:tab w:val="num" w:pos="6480"/>
+        </w:tabs>
+        <w:ind w:left="6480" w:hanging="360"/>
+      </w:pPr>
+      <w:rPr>
+        <w:rFonts w:ascii="Wingdings" w:hAnsi="Wingdings" w:hint="default"/>
+        <w:sz w:val="20"/>
+      </w:rPr>
+    </w:lvl>
+  </w:abstractNum>
+  <w:abstractNum w:abstractNumId="7" w15:restartNumberingAfterBreak="0">
     <w:nsid w:val="213F1C04"/>
     <w:multiLevelType w:val="multilevel"/>
     <w:tmpl w:val="0E5C3144"/>
@@ -3059,7 +4086,7 @@
       </w:rPr>
     </w:lvl>
   </w:abstractNum>
-  <w:abstractNum w:abstractNumId="6" w15:restartNumberingAfterBreak="0">
+  <w:abstractNum w:abstractNumId="8" w15:restartNumberingAfterBreak="0">
     <w:nsid w:val="223F01FC"/>
     <w:multiLevelType w:val="multilevel"/>
     <w:tmpl w:val="BEEAC816"/>
@@ -3208,7 +4235,156 @@
       </w:rPr>
     </w:lvl>
   </w:abstractNum>
-  <w:abstractNum w:abstractNumId="7" w15:restartNumberingAfterBreak="0">
+  <w:abstractNum w:abstractNumId="9" w15:restartNumberingAfterBreak="0">
+    <w:nsid w:val="292823D6"/>
+    <w:multiLevelType w:val="multilevel"/>
+    <w:tmpl w:val="E8AEFEB4"/>
+    <w:lvl w:ilvl="0">
+      <w:start w:val="1"/>
+      <w:numFmt w:val="bullet"/>
+      <w:lvlText w:val=""/>
+      <w:lvlJc w:val="left"/>
+      <w:pPr>
+        <w:tabs>
+          <w:tab w:val="num" w:pos="720"/>
+        </w:tabs>
+        <w:ind w:left="720" w:hanging="360"/>
+      </w:pPr>
+      <w:rPr>
+        <w:rFonts w:ascii="Symbol" w:hAnsi="Symbol" w:hint="default"/>
+        <w:sz w:val="20"/>
+      </w:rPr>
+    </w:lvl>
+    <w:lvl w:ilvl="1">
+      <w:start w:val="1"/>
+      <w:numFmt w:val="bullet"/>
+      <w:lvlText w:val="o"/>
+      <w:lvlJc w:val="left"/>
+      <w:pPr>
+        <w:tabs>
+          <w:tab w:val="num" w:pos="1440"/>
+        </w:tabs>
+        <w:ind w:left="1440" w:hanging="360"/>
+      </w:pPr>
+      <w:rPr>
+        <w:rFonts w:ascii="Courier New" w:hAnsi="Courier New" w:hint="default"/>
+        <w:sz w:val="20"/>
+      </w:rPr>
+    </w:lvl>
+    <w:lvl w:ilvl="2" w:tentative="1">
+      <w:start w:val="1"/>
+      <w:numFmt w:val="bullet"/>
+      <w:lvlText w:val=""/>
+      <w:lvlJc w:val="left"/>
+      <w:pPr>
+        <w:tabs>
+          <w:tab w:val="num" w:pos="2160"/>
+        </w:tabs>
+        <w:ind w:left="2160" w:hanging="360"/>
+      </w:pPr>
+      <w:rPr>
+        <w:rFonts w:ascii="Wingdings" w:hAnsi="Wingdings" w:hint="default"/>
+        <w:sz w:val="20"/>
+      </w:rPr>
+    </w:lvl>
+    <w:lvl w:ilvl="3" w:tentative="1">
+      <w:start w:val="1"/>
+      <w:numFmt w:val="bullet"/>
+      <w:lvlText w:val=""/>
+      <w:lvlJc w:val="left"/>
+      <w:pPr>
+        <w:tabs>
+          <w:tab w:val="num" w:pos="2880"/>
+        </w:tabs>
+        <w:ind w:left="2880" w:hanging="360"/>
+      </w:pPr>
+      <w:rPr>
+        <w:rFonts w:ascii="Wingdings" w:hAnsi="Wingdings" w:hint="default"/>
+        <w:sz w:val="20"/>
+      </w:rPr>
+    </w:lvl>
+    <w:lvl w:ilvl="4" w:tentative="1">
+      <w:start w:val="1"/>
+      <w:numFmt w:val="bullet"/>
+      <w:lvlText w:val=""/>
+      <w:lvlJc w:val="left"/>
+      <w:pPr>
+        <w:tabs>
+          <w:tab w:val="num" w:pos="3600"/>
+        </w:tabs>
+        <w:ind w:left="3600" w:hanging="360"/>
+      </w:pPr>
+      <w:rPr>
+        <w:rFonts w:ascii="Wingdings" w:hAnsi="Wingdings" w:hint="default"/>
+        <w:sz w:val="20"/>
+      </w:rPr>
+    </w:lvl>
+    <w:lvl w:ilvl="5" w:tentative="1">
+      <w:start w:val="1"/>
+      <w:numFmt w:val="bullet"/>
+      <w:lvlText w:val=""/>
+      <w:lvlJc w:val="left"/>
+      <w:pPr>
+        <w:tabs>
+          <w:tab w:val="num" w:pos="4320"/>
+        </w:tabs>
+        <w:ind w:left="4320" w:hanging="360"/>
+      </w:pPr>
+      <w:rPr>
+        <w:rFonts w:ascii="Wingdings" w:hAnsi="Wingdings" w:hint="default"/>
+        <w:sz w:val="20"/>
+      </w:rPr>
+    </w:lvl>
+    <w:lvl w:ilvl="6" w:tentative="1">
+      <w:start w:val="1"/>
+      <w:numFmt w:val="bullet"/>
+      <w:lvlText w:val=""/>
+      <w:lvlJc w:val="left"/>
+      <w:pPr>
+        <w:tabs>
+          <w:tab w:val="num" w:pos="5040"/>
+        </w:tabs>
+        <w:ind w:left="5040" w:hanging="360"/>
+      </w:pPr>
+      <w:rPr>
+        <w:rFonts w:ascii="Wingdings" w:hAnsi="Wingdings" w:hint="default"/>
+        <w:sz w:val="20"/>
+      </w:rPr>
+    </w:lvl>
+    <w:lvl w:ilvl="7" w:tentative="1">
+      <w:start w:val="1"/>
+      <w:numFmt w:val="bullet"/>
+      <w:lvlText w:val=""/>
+      <w:lvlJc w:val="left"/>
+      <w:pPr>
+        <w:tabs>
+          <w:tab w:val="num" w:pos="5760"/>
+        </w:tabs>
+        <w:ind w:left="5760" w:hanging="360"/>
+      </w:pPr>
+      <w:rPr>
+        <w:rFonts w:ascii="Wingdings" w:hAnsi="Wingdings" w:hint="default"/>
+        <w:sz w:val="20"/>
+      </w:rPr>
+    </w:lvl>
+    <w:lvl w:ilvl="8" w:tentative="1">
+      <w:start w:val="1"/>
+      <w:numFmt w:val="bullet"/>
+      <w:lvlText w:val=""/>
+      <w:lvlJc w:val="left"/>
+      <w:pPr>
+        <w:tabs>
+          <w:tab w:val="num" w:pos="6480"/>
+        </w:tabs>
+        <w:ind w:left="6480" w:hanging="360"/>
+      </w:pPr>
+      <w:rPr>
+        <w:rFonts w:ascii="Wingdings" w:hAnsi="Wingdings" w:hint="default"/>
+        <w:sz w:val="20"/>
+      </w:rPr>
+    </w:lvl>
+  </w:abstractNum>
+  <w:abstractNum w:abstractNumId="10" w15:restartNumberingAfterBreak="0">
     <w:nsid w:val="2B85547D"/>
     <w:multiLevelType w:val="multilevel"/>
     <w:tmpl w:val="1CCC26C4"/>
@@ -3357,7 +4533,7 @@
       </w:rPr>
     </w:lvl>
   </w:abstractNum>
-  <w:abstractNum w:abstractNumId="8" w15:restartNumberingAfterBreak="0">
+  <w:abstractNum w:abstractNumId="11" w15:restartNumberingAfterBreak="0">
     <w:nsid w:val="32FD54B5"/>
     <w:multiLevelType w:val="multilevel"/>
     <w:tmpl w:val="C03E92CC"/>
@@ -3506,7 +4682,7 @@
       </w:rPr>
     </w:lvl>
   </w:abstractNum>
-  <w:abstractNum w:abstractNumId="9" w15:restartNumberingAfterBreak="0">
+  <w:abstractNum w:abstractNumId="12" w15:restartNumberingAfterBreak="0">
     <w:nsid w:val="3986076D"/>
     <w:multiLevelType w:val="multilevel"/>
     <w:tmpl w:val="09008876"/>
@@ -3655,7 +4831,7 @@
       </w:rPr>
     </w:lvl>
   </w:abstractNum>
-  <w:abstractNum w:abstractNumId="10" w15:restartNumberingAfterBreak="0">
+  <w:abstractNum w:abstractNumId="13" w15:restartNumberingAfterBreak="0">
     <w:nsid w:val="39B34076"/>
     <w:multiLevelType w:val="multilevel"/>
     <w:tmpl w:val="6B0C3504"/>
@@ -3804,7 +4980,7 @@
       </w:rPr>
     </w:lvl>
   </w:abstractNum>
-  <w:abstractNum w:abstractNumId="11" w15:restartNumberingAfterBreak="0">
+  <w:abstractNum w:abstractNumId="14" w15:restartNumberingAfterBreak="0">
     <w:nsid w:val="50616F10"/>
     <w:multiLevelType w:val="multilevel"/>
     <w:tmpl w:val="EACAFC56"/>
@@ -3953,7 +5129,7 @@
       </w:rPr>
     </w:lvl>
   </w:abstractNum>
-  <w:abstractNum w:abstractNumId="12" w15:restartNumberingAfterBreak="0">
+  <w:abstractNum w:abstractNumId="15" w15:restartNumberingAfterBreak="0">
     <w:nsid w:val="58A15CE7"/>
     <w:multiLevelType w:val="multilevel"/>
     <w:tmpl w:val="AAB0A484"/>
@@ -4102,7 +5278,7 @@
       </w:rPr>
     </w:lvl>
   </w:abstractNum>
-  <w:abstractNum w:abstractNumId="13" w15:restartNumberingAfterBreak="0">
+  <w:abstractNum w:abstractNumId="16" w15:restartNumberingAfterBreak="0">
     <w:nsid w:val="5DDB71CA"/>
     <w:multiLevelType w:val="multilevel"/>
     <w:tmpl w:val="35FC7E18"/>
@@ -4251,7 +5427,7 @@
       </w:rPr>
     </w:lvl>
   </w:abstractNum>
-  <w:abstractNum w:abstractNumId="14" w15:restartNumberingAfterBreak="0">
+  <w:abstractNum w:abstractNumId="17" w15:restartNumberingAfterBreak="0">
     <w:nsid w:val="612E5EE8"/>
     <w:multiLevelType w:val="multilevel"/>
     <w:tmpl w:val="767E6048"/>
@@ -4400,7 +5576,7 @@
       </w:rPr>
     </w:lvl>
   </w:abstractNum>
-  <w:abstractNum w:abstractNumId="15" w15:restartNumberingAfterBreak="0">
+  <w:abstractNum w:abstractNumId="18" w15:restartNumberingAfterBreak="0">
     <w:nsid w:val="6245422A"/>
     <w:multiLevelType w:val="multilevel"/>
     <w:tmpl w:val="11707C3A"/>
@@ -4549,7 +5725,7 @@
       </w:rPr>
     </w:lvl>
   </w:abstractNum>
-  <w:abstractNum w:abstractNumId="16" w15:restartNumberingAfterBreak="0">
+  <w:abstractNum w:abstractNumId="19" w15:restartNumberingAfterBreak="0">
     <w:nsid w:val="683F05BE"/>
     <w:multiLevelType w:val="multilevel"/>
     <w:tmpl w:val="DC7E5AF0"/>
@@ -4698,7 +5874,7 @@
       </w:rPr>
     </w:lvl>
   </w:abstractNum>
-  <w:abstractNum w:abstractNumId="17" w15:restartNumberingAfterBreak="0">
+  <w:abstractNum w:abstractNumId="20" w15:restartNumberingAfterBreak="0">
     <w:nsid w:val="6B0E4C13"/>
     <w:multiLevelType w:val="multilevel"/>
     <w:tmpl w:val="5992A278"/>
@@ -4847,7 +6023,7 @@
       </w:rPr>
     </w:lvl>
   </w:abstractNum>
-  <w:abstractNum w:abstractNumId="18" w15:restartNumberingAfterBreak="0">
+  <w:abstractNum w:abstractNumId="21" w15:restartNumberingAfterBreak="0">
     <w:nsid w:val="6F56120E"/>
     <w:multiLevelType w:val="multilevel"/>
     <w:tmpl w:val="92821840"/>
@@ -4996,7 +6172,7 @@
       </w:rPr>
     </w:lvl>
   </w:abstractNum>
-  <w:abstractNum w:abstractNumId="19" w15:restartNumberingAfterBreak="0">
+  <w:abstractNum w:abstractNumId="22" w15:restartNumberingAfterBreak="0">
     <w:nsid w:val="76C95ADB"/>
     <w:multiLevelType w:val="multilevel"/>
     <w:tmpl w:val="B7861406"/>
@@ -5145,7 +6321,7 @@
       </w:rPr>
     </w:lvl>
   </w:abstractNum>
-  <w:abstractNum w:abstractNumId="20" w15:restartNumberingAfterBreak="0">
+  <w:abstractNum w:abstractNumId="23" w15:restartNumberingAfterBreak="0">
     <w:nsid w:val="7EF95849"/>
     <w:multiLevelType w:val="multilevel"/>
     <w:tmpl w:val="58BEEFCA"/>
@@ -5295,67 +6471,76 @@
     </w:lvl>
   </w:abstractNum>
   <w:num w:numId="1" w16cid:durableId="1326543398">
-    <w:abstractNumId w:val="7"/>
+    <w:abstractNumId w:val="10"/>
   </w:num>
   <w:num w:numId="2" w16cid:durableId="1062557238">
-    <w:abstractNumId w:val="19"/>
+    <w:abstractNumId w:val="22"/>
   </w:num>
   <w:num w:numId="3" w16cid:durableId="1326740862">
     <w:abstractNumId w:val="1"/>
   </w:num>
   <w:num w:numId="4" w16cid:durableId="18316840">
-    <w:abstractNumId w:val="8"/>
+    <w:abstractNumId w:val="11"/>
   </w:num>
   <w:num w:numId="5" w16cid:durableId="1050957990">
-    <w:abstractNumId w:val="6"/>
+    <w:abstractNumId w:val="8"/>
   </w:num>
   <w:num w:numId="6" w16cid:durableId="1192383138">
     <w:abstractNumId w:val="2"/>
   </w:num>
   <w:num w:numId="7" w16cid:durableId="407968920">
-    <w:abstractNumId w:val="11"/>
+    <w:abstractNumId w:val="14"/>
   </w:num>
   <w:num w:numId="8" w16cid:durableId="1341856989">
-    <w:abstractNumId w:val="9"/>
+    <w:abstractNumId w:val="12"/>
   </w:num>
   <w:num w:numId="9" w16cid:durableId="1815482961">
     <w:abstractNumId w:val="0"/>
   </w:num>
   <w:num w:numId="10" w16cid:durableId="2136674824">
-    <w:abstractNumId w:val="12"/>
+    <w:abstractNumId w:val="15"/>
   </w:num>
   <w:num w:numId="11" w16cid:durableId="298997100">
-    <w:abstractNumId w:val="15"/>
+    <w:abstractNumId w:val="18"/>
   </w:num>
   <w:num w:numId="12" w16cid:durableId="58555143">
+    <w:abstractNumId w:val="19"/>
+  </w:num>
+  <w:num w:numId="13" w16cid:durableId="939146453">
+    <w:abstractNumId w:val="7"/>
+  </w:num>
+  <w:num w:numId="14" w16cid:durableId="625283883">
+    <w:abstractNumId w:val="20"/>
+  </w:num>
+  <w:num w:numId="15" w16cid:durableId="1274287367">
+    <w:abstractNumId w:val="23"/>
+  </w:num>
+  <w:num w:numId="16" w16cid:durableId="26218684">
     <w:abstractNumId w:val="16"/>
   </w:num>
-  <w:num w:numId="13" w16cid:durableId="939146453">
+  <w:num w:numId="17" w16cid:durableId="1594124954">
     <w:abstractNumId w:val="5"/>
   </w:num>
-  <w:num w:numId="14" w16cid:durableId="625283883">
+  <w:num w:numId="18" w16cid:durableId="1659071332">
+    <w:abstractNumId w:val="21"/>
+  </w:num>
+  <w:num w:numId="19" w16cid:durableId="2053185566">
+    <w:abstractNumId w:val="4"/>
+  </w:num>
+  <w:num w:numId="20" w16cid:durableId="558564373">
     <w:abstractNumId w:val="17"/>
   </w:num>
-  <w:num w:numId="15" w16cid:durableId="1274287367">
-    <w:abstractNumId w:val="20"/>
-  </w:num>
-  <w:num w:numId="16" w16cid:durableId="26218684">
+  <w:num w:numId="21" w16cid:durableId="748618027">
     <w:abstractNumId w:val="13"/>
   </w:num>
-  <w:num w:numId="17" w16cid:durableId="1594124954">
-    <w:abstractNumId w:val="4"/>
-  </w:num>
-  <w:num w:numId="18" w16cid:durableId="1659071332">
-    <w:abstractNumId w:val="18"/>
-  </w:num>
-  <w:num w:numId="19" w16cid:durableId="2053185566">
+  <w:num w:numId="22" w16cid:durableId="413361813">
     <w:abstractNumId w:val="3"/>
   </w:num>
-  <w:num w:numId="20" w16cid:durableId="558564373">
-    <w:abstractNumId w:val="14"/>
+  <w:num w:numId="23" w16cid:durableId="1845239743">
+    <w:abstractNumId w:val="9"/>
   </w:num>
-  <w:num w:numId="21" w16cid:durableId="748618027">
-    <w:abstractNumId w:val="10"/>
+  <w:num w:numId="24" w16cid:durableId="202643984">
+    <w:abstractNumId w:val="6"/>
   </w:num>
 </w:numbering>
 </file>
@@ -5764,7 +6949,6 @@
   <w:style w:type="character" w:default="1" w:styleId="DefaultParagraphFont">
     <w:name w:val="Default Paragraph Font"/>
     <w:uiPriority w:val="1"/>
-    <w:semiHidden/>
     <w:unhideWhenUsed/>
   </w:style>
   <w:style w:type="table" w:default="1" w:styleId="TableNormal">

</xml_diff>